<commit_message>
manual updated ！  Changes to be committed: 	modified:   Smart fMRI manual.docx
</commit_message>
<xml_diff>
--- a/Smart fMRI manual.docx
+++ b/Smart fMRI manual.docx
@@ -933,10 +933,10 @@
           <w:noProof/>
         </w:rPr>
         <w:drawing>
-          <wp:inline distT="0" distB="0" distL="0" distR="0" wp14:anchorId="3479E97A" wp14:editId="7F8643B1">
-            <wp:extent cx="5274310" cy="4194810"/>
-            <wp:effectExtent l="0" t="0" r="2540" b="0"/>
-            <wp:docPr id="6" name="图片 6"/>
+          <wp:inline distT="0" distB="0" distL="0" distR="0" wp14:anchorId="317101AC" wp14:editId="16127EF1">
+            <wp:extent cx="5040000" cy="2470850"/>
+            <wp:effectExtent l="0" t="0" r="8255" b="5715"/>
+            <wp:docPr id="8" name="图片 8"/>
             <wp:cNvGraphicFramePr>
               <a:graphicFrameLocks xmlns:a="http://schemas.openxmlformats.org/drawingml/2006/main" noChangeAspect="1"/>
             </wp:cNvGraphicFramePr>
@@ -956,7 +956,7 @@
                   <pic:spPr>
                     <a:xfrm>
                       <a:off x="0" y="0"/>
-                      <a:ext cx="5274310" cy="4194810"/>
+                      <a:ext cx="5040000" cy="2470850"/>
                     </a:xfrm>
                     <a:prstGeom prst="rect">
                       <a:avLst/>
@@ -1139,11 +1139,10 @@
         <w:rPr>
           <w:noProof/>
         </w:rPr>
-        <w:lastRenderedPageBreak/>
         <w:drawing>
           <wp:inline distT="0" distB="0" distL="0" distR="0">
-            <wp:extent cx="5272405" cy="1626870"/>
-            <wp:effectExtent l="0" t="0" r="4445" b="0"/>
+            <wp:extent cx="5040000" cy="1555158"/>
+            <wp:effectExtent l="0" t="0" r="8255" b="6985"/>
             <wp:docPr id="7" name="图片 7"/>
             <wp:cNvGraphicFramePr>
               <a:graphicFrameLocks xmlns:a="http://schemas.openxmlformats.org/drawingml/2006/main" noChangeAspect="1"/>
@@ -1173,7 +1172,7 @@
                   <pic:spPr bwMode="auto">
                     <a:xfrm>
                       <a:off x="0" y="0"/>
-                      <a:ext cx="5272405" cy="1626870"/>
+                      <a:ext cx="5040000" cy="1555158"/>
                     </a:xfrm>
                     <a:prstGeom prst="rect">
                       <a:avLst/>
@@ -1229,6 +1228,7 @@
       </w:pPr>
       <w:bookmarkStart w:id="3" w:name="_Toc453762009"/>
       <w:r>
+        <w:lastRenderedPageBreak/>
         <w:t xml:space="preserve">Adding </w:t>
       </w:r>
       <w:r>
@@ -1644,7 +1644,6 @@
         <w:ind w:left="360" w:firstLineChars="0" w:firstLine="0"/>
       </w:pPr>
       <w:r>
-        <w:lastRenderedPageBreak/>
         <w:t>‘myCycleList.txt’:</w:t>
       </w:r>
     </w:p>
@@ -1818,6 +1817,7 @@
         <w:rPr>
           <w:noProof/>
         </w:rPr>
+        <w:lastRenderedPageBreak/>
         <w:drawing>
           <wp:inline distT="0" distB="0" distL="0" distR="0" wp14:anchorId="03BC57DB" wp14:editId="7B831829">
             <wp:extent cx="3600000" cy="736744"/>
@@ -1866,9 +1866,6 @@
       <w:pPr>
         <w:pStyle w:val="a7"/>
         <w:ind w:left="360" w:firstLineChars="0" w:firstLine="0"/>
-        <w:rPr>
-          <w:rFonts w:hint="eastAsia"/>
-        </w:rPr>
       </w:pPr>
     </w:p>
     <w:p>
@@ -1909,8 +1906,8 @@
         </w:rPr>
         <w:drawing>
           <wp:inline distT="0" distB="0" distL="0" distR="0" wp14:anchorId="4CC8E340" wp14:editId="51C2F74C">
-            <wp:extent cx="5274310" cy="3400403"/>
-            <wp:effectExtent l="0" t="0" r="2540" b="0"/>
+            <wp:extent cx="5040000" cy="3249341"/>
+            <wp:effectExtent l="0" t="0" r="8255" b="8255"/>
             <wp:docPr id="23" name="圖片 23"/>
             <wp:cNvGraphicFramePr>
               <a:graphicFrameLocks xmlns:a="http://schemas.openxmlformats.org/drawingml/2006/main" noChangeAspect="1"/>
@@ -1937,7 +1934,7 @@
                   <pic:spPr>
                     <a:xfrm>
                       <a:off x="0" y="0"/>
-                      <a:ext cx="5274310" cy="3400403"/>
+                      <a:ext cx="5040000" cy="3249341"/>
                     </a:xfrm>
                     <a:prstGeom prst="rect">
                       <a:avLst/>
@@ -2114,32 +2111,32 @@
         <w:rPr>
           <w:rFonts w:hint="eastAsia"/>
         </w:rPr>
+        <w:t xml:space="preserve">For adding an experiment, </w:t>
+      </w:r>
+      <w:r>
+        <w:t>click the ‘Add’ button of the main window, ‘Smart fMRI’. Select the paradigm file (*.ebs2)</w:t>
+      </w:r>
+      <w:r>
+        <w:t xml:space="preserve"> in the bowser and </w:t>
+      </w:r>
+      <w:r>
+        <w:t xml:space="preserve">click ‘Open’. </w:t>
+      </w:r>
+    </w:p>
+    <w:p>
+      <w:pPr>
+        <w:ind w:firstLine="360"/>
+      </w:pPr>
+      <w:r>
+        <w:rPr>
+          <w:noProof/>
+        </w:rPr>
         <w:lastRenderedPageBreak/>
-        <w:t xml:space="preserve">For adding an experiment, </w:t>
-      </w:r>
-      <w:r>
-        <w:t>click the ‘Add’ button of the main window, ‘Smart fMRI’. Select the paradigm file (*.ebs2)</w:t>
-      </w:r>
-      <w:r>
-        <w:t xml:space="preserve"> in the bowser and </w:t>
-      </w:r>
-      <w:r>
-        <w:t xml:space="preserve">click ‘Open’. </w:t>
-      </w:r>
-    </w:p>
-    <w:p>
-      <w:pPr>
-        <w:ind w:firstLine="360"/>
-      </w:pPr>
-      <w:r>
-        <w:rPr>
-          <w:noProof/>
-        </w:rPr>
         <w:drawing>
-          <wp:inline distT="0" distB="0" distL="0" distR="0" wp14:anchorId="6F78BE05" wp14:editId="061EC905">
-            <wp:extent cx="4320000" cy="3435820"/>
-            <wp:effectExtent l="0" t="0" r="4445" b="0"/>
-            <wp:docPr id="16" name="图片 16"/>
+          <wp:inline distT="0" distB="0" distL="0" distR="0" wp14:anchorId="4A15DECE" wp14:editId="3451829F">
+            <wp:extent cx="5040000" cy="2470850"/>
+            <wp:effectExtent l="0" t="0" r="8255" b="5715"/>
+            <wp:docPr id="9" name="图片 9"/>
             <wp:cNvGraphicFramePr>
               <a:graphicFrameLocks xmlns:a="http://schemas.openxmlformats.org/drawingml/2006/main" noChangeAspect="1"/>
             </wp:cNvGraphicFramePr>
@@ -2159,7 +2156,7 @@
                   <pic:spPr>
                     <a:xfrm>
                       <a:off x="0" y="0"/>
-                      <a:ext cx="4320000" cy="3435820"/>
+                      <a:ext cx="5040000" cy="2470850"/>
                     </a:xfrm>
                     <a:prstGeom prst="rect">
                       <a:avLst/>
@@ -2182,8 +2179,8 @@
         </w:rPr>
         <w:drawing>
           <wp:inline distT="0" distB="0" distL="0" distR="0" wp14:anchorId="2647993B" wp14:editId="52AF820B">
-            <wp:extent cx="4320000" cy="2434096"/>
-            <wp:effectExtent l="0" t="0" r="4445" b="4445"/>
+            <wp:extent cx="5040000" cy="2839779"/>
+            <wp:effectExtent l="0" t="0" r="8255" b="0"/>
             <wp:docPr id="26" name="图片 26"/>
             <wp:cNvGraphicFramePr>
               <a:graphicFrameLocks xmlns:a="http://schemas.openxmlformats.org/drawingml/2006/main" noChangeAspect="1"/>
@@ -2204,7 +2201,7 @@
                   <pic:spPr>
                     <a:xfrm>
                       <a:off x="0" y="0"/>
-                      <a:ext cx="4320000" cy="2434096"/>
+                      <a:ext cx="5040000" cy="2839779"/>
                     </a:xfrm>
                     <a:prstGeom prst="rect">
                       <a:avLst/>
@@ -2253,15 +2250,46 @@
       <w:r>
         <w:t xml:space="preserve">, the type of experiment is needed to select. </w:t>
       </w:r>
-      <w:r>
-        <w:t>Scan parameters of Clinical experiment can be updated, while research experiment cannot</w:t>
-      </w:r>
-      <w:r>
-        <w:t>.</w:t>
-      </w:r>
-      <w:r>
-        <w:t xml:space="preserve"> </w:t>
-      </w:r>
+    </w:p>
+    <w:p>
+      <w:pPr>
+        <w:ind w:left="360"/>
+      </w:pPr>
+      <w:r>
+        <w:t xml:space="preserve">For research paradigm: </w:t>
+      </w:r>
+      <w:r>
+        <w:t>Please be noticed that the timing of research paradigms are not controlled by Smart fMRI. Scan parameters are used in only instructing MR operator.</w:t>
+      </w:r>
+    </w:p>
+    <w:p>
+      <w:pPr>
+        <w:ind w:left="360"/>
+      </w:pPr>
+      <w:r>
+        <w:rPr>
+          <w:rFonts w:hint="eastAsia"/>
+        </w:rPr>
+        <w:t>For clinical p</w:t>
+      </w:r>
+      <w:r>
+        <w:t>a</w:t>
+      </w:r>
+      <w:r>
+        <w:rPr>
+          <w:rFonts w:hint="eastAsia"/>
+        </w:rPr>
+        <w:t xml:space="preserve">radigm: </w:t>
+      </w:r>
+      <w:r>
+        <w:t>The paradigm structure of clinical paradigms need to follow Smart fMRI paradigm structure.</w:t>
+      </w:r>
+    </w:p>
+    <w:p>
+      <w:pPr>
+        <w:pStyle w:val="a7"/>
+        <w:ind w:left="360" w:firstLineChars="0" w:firstLine="0"/>
+      </w:pPr>
       <w:r>
         <w:t>On the left</w:t>
       </w:r>
@@ -2310,10 +2338,10 @@
         </w:rPr>
         <w:lastRenderedPageBreak/>
         <w:drawing>
-          <wp:inline distT="0" distB="0" distL="0" distR="0" wp14:anchorId="1B12DEB7" wp14:editId="383394DA">
-            <wp:extent cx="4320000" cy="2255179"/>
-            <wp:effectExtent l="0" t="0" r="4445" b="0"/>
-            <wp:docPr id="29" name="图片 29"/>
+          <wp:inline distT="0" distB="0" distL="0" distR="0" wp14:anchorId="4899730A" wp14:editId="1632D9C8">
+            <wp:extent cx="5040000" cy="2631042"/>
+            <wp:effectExtent l="0" t="0" r="8255" b="0"/>
+            <wp:docPr id="10" name="图片 10"/>
             <wp:cNvGraphicFramePr>
               <a:graphicFrameLocks xmlns:a="http://schemas.openxmlformats.org/drawingml/2006/main" noChangeAspect="1"/>
             </wp:cNvGraphicFramePr>
@@ -2333,7 +2361,7 @@
                   <pic:spPr>
                     <a:xfrm>
                       <a:off x="0" y="0"/>
-                      <a:ext cx="4320000" cy="2255179"/>
+                      <a:ext cx="5040000" cy="2631042"/>
                     </a:xfrm>
                     <a:prstGeom prst="rect">
                       <a:avLst/>
@@ -2375,9 +2403,9 @@
           <w:noProof/>
         </w:rPr>
         <w:drawing>
-          <wp:inline distT="0" distB="0" distL="0" distR="0" wp14:anchorId="3216DA8E" wp14:editId="0B168CD8">
-            <wp:extent cx="4320000" cy="1970161"/>
-            <wp:effectExtent l="0" t="0" r="4445" b="0"/>
+          <wp:inline distT="0" distB="0" distL="0" distR="0" wp14:anchorId="79E0749F" wp14:editId="3BA2AE0E">
+            <wp:extent cx="5040000" cy="2470850"/>
+            <wp:effectExtent l="0" t="0" r="8255" b="5715"/>
             <wp:docPr id="1" name="图片 1"/>
             <wp:cNvGraphicFramePr>
               <a:graphicFrameLocks xmlns:a="http://schemas.openxmlformats.org/drawingml/2006/main" noChangeAspect="1"/>
@@ -2398,7 +2426,7 @@
                   <pic:spPr>
                     <a:xfrm>
                       <a:off x="0" y="0"/>
-                      <a:ext cx="4320000" cy="1970161"/>
+                      <a:ext cx="5040000" cy="2470850"/>
                     </a:xfrm>
                     <a:prstGeom prst="rect">
                       <a:avLst/>
@@ -2525,7 +2553,11 @@
         <w:t xml:space="preserve">Select an experiment in ‘Experiment List’ </w:t>
       </w:r>
       <w:r>
-        <w:t xml:space="preserve">and click ‘Update’ button can alter the scan parameters and Experiment. It is the same as instruction 3.3, while no experiment will be added. </w:t>
+        <w:t xml:space="preserve">and click ‘Update’ button can alter the scan </w:t>
+      </w:r>
+      <w:r>
+        <w:lastRenderedPageBreak/>
+        <w:t xml:space="preserve">parameters and Experiment. It is the same as instruction 3.3, while no experiment will be added. </w:t>
       </w:r>
     </w:p>
     <w:p>
@@ -2533,17 +2565,15 @@
         <w:pStyle w:val="a7"/>
         <w:ind w:left="360" w:firstLineChars="0" w:firstLine="0"/>
       </w:pPr>
-      <w:bookmarkStart w:id="5" w:name="_GoBack"/>
       <w:r>
         <w:rPr>
           <w:noProof/>
         </w:rPr>
-        <w:lastRenderedPageBreak/>
         <w:drawing>
-          <wp:inline distT="0" distB="0" distL="0" distR="0" wp14:anchorId="7FE7419C" wp14:editId="65CD0930">
-            <wp:extent cx="4320000" cy="1970161"/>
-            <wp:effectExtent l="0" t="0" r="4445" b="0"/>
-            <wp:docPr id="32" name="图片 32"/>
+          <wp:inline distT="0" distB="0" distL="0" distR="0" wp14:anchorId="45FFB8EA" wp14:editId="7E65B847">
+            <wp:extent cx="5040000" cy="2470850"/>
+            <wp:effectExtent l="0" t="0" r="8255" b="5715"/>
+            <wp:docPr id="11" name="图片 11"/>
             <wp:cNvGraphicFramePr>
               <a:graphicFrameLocks xmlns:a="http://schemas.openxmlformats.org/drawingml/2006/main" noChangeAspect="1"/>
             </wp:cNvGraphicFramePr>
@@ -2563,7 +2593,7 @@
                   <pic:spPr>
                     <a:xfrm>
                       <a:off x="0" y="0"/>
-                      <a:ext cx="4320000" cy="1970161"/>
+                      <a:ext cx="5040000" cy="2470850"/>
                     </a:xfrm>
                     <a:prstGeom prst="rect">
                       <a:avLst/>
@@ -2575,16 +2605,16 @@
           </wp:inline>
         </w:drawing>
       </w:r>
-      <w:bookmarkEnd w:id="5"/>
+      <w:bookmarkStart w:id="5" w:name="_GoBack"/>
       <w:r>
         <w:rPr>
           <w:noProof/>
         </w:rPr>
         <w:drawing>
-          <wp:inline distT="0" distB="0" distL="0" distR="0" wp14:anchorId="3E1581EF" wp14:editId="781C29CF">
-            <wp:extent cx="4320000" cy="2255179"/>
-            <wp:effectExtent l="0" t="0" r="4445" b="0"/>
-            <wp:docPr id="31" name="图片 31"/>
+          <wp:inline distT="0" distB="0" distL="0" distR="0" wp14:anchorId="5CCC958E" wp14:editId="388E2BC4">
+            <wp:extent cx="5040000" cy="2470850"/>
+            <wp:effectExtent l="0" t="0" r="8255" b="5715"/>
+            <wp:docPr id="13" name="图片 13"/>
             <wp:cNvGraphicFramePr>
               <a:graphicFrameLocks xmlns:a="http://schemas.openxmlformats.org/drawingml/2006/main" noChangeAspect="1"/>
             </wp:cNvGraphicFramePr>
@@ -2604,7 +2634,7 @@
                   <pic:spPr>
                     <a:xfrm>
                       <a:off x="0" y="0"/>
-                      <a:ext cx="4320000" cy="2255179"/>
+                      <a:ext cx="5040000" cy="2470850"/>
                     </a:xfrm>
                     <a:prstGeom prst="rect">
                       <a:avLst/>
@@ -2616,6 +2646,7 @@
           </wp:inline>
         </w:drawing>
       </w:r>
+      <w:bookmarkEnd w:id="5"/>
     </w:p>
     <w:p>
       <w:pPr>
@@ -3559,6 +3590,7 @@
     <w:lsdException w:name="HTML Sample" w:semiHidden="1" w:unhideWhenUsed="1"/>
     <w:lsdException w:name="HTML Typewriter" w:semiHidden="1" w:unhideWhenUsed="1"/>
     <w:lsdException w:name="HTML Variable" w:semiHidden="1" w:unhideWhenUsed="1"/>
+    <w:lsdException w:name="Normal Table" w:semiHidden="1" w:unhideWhenUsed="1"/>
     <w:lsdException w:name="annotation subject" w:semiHidden="1" w:unhideWhenUsed="1"/>
     <w:lsdException w:name="No List" w:semiHidden="1" w:unhideWhenUsed="1"/>
     <w:lsdException w:name="Outline List 1" w:semiHidden="1" w:unhideWhenUsed="1"/>
@@ -3604,9 +3636,11 @@
     <w:lsdException w:name="Table Subtle 1" w:semiHidden="1" w:unhideWhenUsed="1"/>
     <w:lsdException w:name="Table Subtle 2" w:semiHidden="1" w:unhideWhenUsed="1"/>
     <w:lsdException w:name="Table Web 1" w:semiHidden="1" w:unhideWhenUsed="1"/>
+    <w:lsdException w:name="Table Web 2" w:semiHidden="1" w:unhideWhenUsed="1"/>
     <w:lsdException w:name="Table Web 3" w:semiHidden="1" w:unhideWhenUsed="1"/>
     <w:lsdException w:name="Balloon Text" w:semiHidden="1" w:unhideWhenUsed="1"/>
     <w:lsdException w:name="Table Grid" w:uiPriority="39"/>
+    <w:lsdException w:name="Table Theme" w:semiHidden="1" w:unhideWhenUsed="1"/>
     <w:lsdException w:name="Placeholder Text" w:semiHidden="1"/>
     <w:lsdException w:name="No Spacing" w:uiPriority="1" w:qFormat="1"/>
     <w:lsdException w:name="Light Shading" w:uiPriority="60"/>
@@ -4405,7 +4439,7 @@
 </file>
 
 <file path=customXml/itemProps1.xml><?xml version="1.0" encoding="utf-8"?>
-<ds:datastoreItem xmlns:ds="http://schemas.openxmlformats.org/officeDocument/2006/customXml" ds:itemID="{BC22F430-6D41-4897-9BC5-5C0189D34216}">
+<ds:datastoreItem xmlns:ds="http://schemas.openxmlformats.org/officeDocument/2006/customXml" ds:itemID="{9EBDCF73-69C9-45B1-BC31-25D3A8FE0AAF}">
   <ds:schemaRefs>
     <ds:schemaRef ds:uri="http://schemas.openxmlformats.org/officeDocument/2006/bibliography"/>
   </ds:schemaRefs>

</xml_diff>